<commit_message>
V1.1 Corrected typo in output
</commit_message>
<xml_diff>
--- a/Workshop5.docx
+++ b/Workshop5.docx
@@ -1,6 +1,6 @@
 
 <file path=word/document.xml><?xml version="1.0" encoding="utf-8"?>
-<w:document xmlns:wpc="http://schemas.microsoft.com/office/word/2010/wordprocessingCanvas" xmlns:mc="http://schemas.openxmlformats.org/markup-compatibility/2006" xmlns:o="urn:schemas-microsoft-com:office:office" xmlns:r="http://schemas.openxmlformats.org/officeDocument/2006/relationships" xmlns:m="http://schemas.openxmlformats.org/officeDocument/2006/math" xmlns:v="urn:schemas-microsoft-com:vml" xmlns:wp14="http://schemas.microsoft.com/office/word/2010/wordprocessingDrawing" xmlns:wp="http://schemas.openxmlformats.org/drawingml/2006/wordprocessingDrawing" xmlns:w10="urn:schemas-microsoft-com:office:word" xmlns:w="http://schemas.openxmlformats.org/wordprocessingml/2006/main" xmlns:w14="http://schemas.microsoft.com/office/word/2010/wordml" xmlns:w15="http://schemas.microsoft.com/office/word/2012/wordml" xmlns:wpg="http://schemas.microsoft.com/office/word/2010/wordprocessingGroup" xmlns:wpi="http://schemas.microsoft.com/office/word/2010/wordprocessingInk" xmlns:wne="http://schemas.microsoft.com/office/word/2006/wordml" xmlns:wps="http://schemas.microsoft.com/office/word/2010/wordprocessingShape" mc:Ignorable="w14 w15 wp14">
+<w:document xmlns:wpc="http://schemas.microsoft.com/office/word/2010/wordprocessingCanvas" xmlns:cx="http://schemas.microsoft.com/office/drawing/2014/chartex" xmlns:cx1="http://schemas.microsoft.com/office/drawing/2015/9/8/chartex" xmlns:mc="http://schemas.openxmlformats.org/markup-compatibility/2006" xmlns:o="urn:schemas-microsoft-com:office:office" xmlns:r="http://schemas.openxmlformats.org/officeDocument/2006/relationships" xmlns:m="http://schemas.openxmlformats.org/officeDocument/2006/math" xmlns:v="urn:schemas-microsoft-com:vml" xmlns:wp14="http://schemas.microsoft.com/office/word/2010/wordprocessingDrawing" xmlns:wp="http://schemas.openxmlformats.org/drawingml/2006/wordprocessingDrawing" xmlns:w10="urn:schemas-microsoft-com:office:word" xmlns:w="http://schemas.openxmlformats.org/wordprocessingml/2006/main" xmlns:w14="http://schemas.microsoft.com/office/word/2010/wordml" xmlns:w15="http://schemas.microsoft.com/office/word/2012/wordml" xmlns:w16se="http://schemas.microsoft.com/office/word/2015/wordml/symex" xmlns:wpg="http://schemas.microsoft.com/office/word/2010/wordprocessingGroup" xmlns:wpi="http://schemas.microsoft.com/office/word/2010/wordprocessingInk" xmlns:wne="http://schemas.microsoft.com/office/word/2006/wordml" xmlns:wps="http://schemas.microsoft.com/office/word/2010/wordprocessingShape" mc:Ignorable="w14 w15 w16se wp14">
   <w:body>
     <w:p>
       <w:pPr>
@@ -12,8 +12,6 @@
           <w:szCs w:val="24"/>
         </w:rPr>
       </w:pPr>
-      <w:bookmarkStart w:id="0" w:name="_GoBack"/>
-      <w:bookmarkEnd w:id="0"/>
       <w:r>
         <w:rPr>
           <w:rFonts w:asciiTheme="minorBidi" w:eastAsia="Times New Roman" w:hAnsiTheme="minorBidi"/>
@@ -97,6 +95,18 @@
         </w:rPr>
         <w:t>Workshop 5 (out of 10 marks - 3% of your final grade)</w:t>
       </w:r>
+      <w:r>
+        <w:rPr>
+          <w:rFonts w:ascii="Arial" w:eastAsia="Times New Roman" w:hAnsi="Arial" w:cs="Arial"/>
+          <w:color w:val="FF0000"/>
+          <w:sz w:val="24"/>
+          <w:szCs w:val="24"/>
+        </w:rPr>
+        <w:br/>
+        <w:t>V1.1: Corrected typo in output and testers</w:t>
+      </w:r>
+      <w:bookmarkStart w:id="0" w:name="_GoBack"/>
+      <w:bookmarkEnd w:id="0"/>
     </w:p>
     <w:p>
       <w:pPr>
@@ -1356,7 +1366,6 @@
       <w:r>
         <w:rPr>
           <w:noProof/>
-          <w:lang w:val="en-CA" w:eastAsia="en-CA"/>
         </w:rPr>
         <w:drawing>
           <wp:inline distT="0" distB="0" distL="0" distR="0" wp14:anchorId="67D4B87C" wp14:editId="66B64B61">
@@ -1404,7 +1413,7 @@
                     <a:effectLst/>
                     <a:extLst>
                       <a:ext uri="{909E8E84-426E-40dd-AFC4-6F175D3DCCD1}">
-                        <a14:hiddenFill xmlns="" xmlns:mo="http://schemas.microsoft.com/office/mac/office/2008/main" xmlns:mv="urn:schemas-microsoft-com:mac:vml" xmlns:o="urn:schemas-microsoft-com:office:office" xmlns:v="urn:schemas-microsoft-com:vml" xmlns:w10="urn:schemas-microsoft-com:office:word" xmlns:w="http://schemas.openxmlformats.org/wordprocessingml/2006/main" xmlns:a14="http://schemas.microsoft.com/office/drawing/2010/main">
+                        <a14:hiddenFill xmlns:a14="http://schemas.microsoft.com/office/drawing/2010/main" xmlns:w="http://schemas.openxmlformats.org/wordprocessingml/2006/main" xmlns:w10="urn:schemas-microsoft-com:office:word" xmlns:v="urn:schemas-microsoft-com:vml" xmlns:o="urn:schemas-microsoft-com:office:office" xmlns:mv="urn:schemas-microsoft-com:mac:vml" xmlns:mo="http://schemas.microsoft.com/office/mac/office/2008/main" xmlns="">
                           <a:solidFill>
                             <a:schemeClr val="folHlink">
                               <a:alpha val="50000"/>
@@ -1413,7 +1422,7 @@
                         </a14:hiddenFill>
                       </a:ext>
                       <a:ext uri="{91240B29-F687-4f45-9708-019B960494DF}">
-                        <a14:hiddenLine xmlns="" xmlns:mo="http://schemas.microsoft.com/office/mac/office/2008/main" xmlns:mv="urn:schemas-microsoft-com:mac:vml" xmlns:o="urn:schemas-microsoft-com:office:office" xmlns:v="urn:schemas-microsoft-com:vml" xmlns:w10="urn:schemas-microsoft-com:office:word" xmlns:w="http://schemas.openxmlformats.org/wordprocessingml/2006/main" xmlns:a14="http://schemas.microsoft.com/office/drawing/2010/main" w="9525">
+                        <a14:hiddenLine xmlns:a14="http://schemas.microsoft.com/office/drawing/2010/main" xmlns:w="http://schemas.openxmlformats.org/wordprocessingml/2006/main" xmlns:w10="urn:schemas-microsoft-com:office:word" xmlns:v="urn:schemas-microsoft-com:vml" xmlns:o="urn:schemas-microsoft-com:office:office" xmlns:mv="urn:schemas-microsoft-com:mac:vml" xmlns:mo="http://schemas.microsoft.com/office/mac/office/2008/main" xmlns="" w="9525">
                           <a:solidFill>
                             <a:schemeClr val="tx1"/>
                           </a:solidFill>
@@ -1423,7 +1432,7 @@
                         </a14:hiddenLine>
                       </a:ext>
                       <a:ext uri="{AF507438-7753-43e0-B8FC-AC1667EBCBE1}">
-                        <a14:hiddenEffects xmlns="" xmlns:mo="http://schemas.microsoft.com/office/mac/office/2008/main" xmlns:mv="urn:schemas-microsoft-com:mac:vml" xmlns:o="urn:schemas-microsoft-com:office:office" xmlns:v="urn:schemas-microsoft-com:vml" xmlns:w10="urn:schemas-microsoft-com:office:word" xmlns:w="http://schemas.openxmlformats.org/wordprocessingml/2006/main" xmlns:a14="http://schemas.microsoft.com/office/drawing/2010/main">
+                        <a14:hiddenEffects xmlns:a14="http://schemas.microsoft.com/office/drawing/2010/main" xmlns:w="http://schemas.openxmlformats.org/wordprocessingml/2006/main" xmlns:w10="urn:schemas-microsoft-com:office:word" xmlns:v="urn:schemas-microsoft-com:vml" xmlns:o="urn:schemas-microsoft-com:office:office" xmlns:mv="urn:schemas-microsoft-com:mac:vml" xmlns:mo="http://schemas.microsoft.com/office/mac/office/2008/main" xmlns="">
                           <a:effectLst>
                             <a:outerShdw blurRad="63500" dist="38099" dir="2700000" algn="ctr" rotWithShape="0">
                               <a:schemeClr val="bg2">
@@ -1476,7 +1485,6 @@
       <w:r>
         <w:rPr>
           <w:noProof/>
-          <w:lang w:val="en-CA" w:eastAsia="en-CA"/>
         </w:rPr>
         <w:drawing>
           <wp:inline distT="0" distB="0" distL="0" distR="0" wp14:anchorId="40837AF5" wp14:editId="0F10D8F5">
@@ -1524,7 +1532,7 @@
                     <a:effectLst/>
                     <a:extLst>
                       <a:ext uri="{909E8E84-426E-40dd-AFC4-6F175D3DCCD1}">
-                        <a14:hiddenFill xmlns="" xmlns:mo="http://schemas.microsoft.com/office/mac/office/2008/main" xmlns:mv="urn:schemas-microsoft-com:mac:vml" xmlns:o="urn:schemas-microsoft-com:office:office" xmlns:v="urn:schemas-microsoft-com:vml" xmlns:w10="urn:schemas-microsoft-com:office:word" xmlns:w="http://schemas.openxmlformats.org/wordprocessingml/2006/main" xmlns:a14="http://schemas.microsoft.com/office/drawing/2010/main">
+                        <a14:hiddenFill xmlns:a14="http://schemas.microsoft.com/office/drawing/2010/main" xmlns:w="http://schemas.openxmlformats.org/wordprocessingml/2006/main" xmlns:w10="urn:schemas-microsoft-com:office:word" xmlns:v="urn:schemas-microsoft-com:vml" xmlns:o="urn:schemas-microsoft-com:office:office" xmlns:mv="urn:schemas-microsoft-com:mac:vml" xmlns:mo="http://schemas.microsoft.com/office/mac/office/2008/main" xmlns="">
                           <a:solidFill>
                             <a:schemeClr val="bg2">
                               <a:alpha val="50000"/>
@@ -1533,7 +1541,7 @@
                         </a14:hiddenFill>
                       </a:ext>
                       <a:ext uri="{91240B29-F687-4f45-9708-019B960494DF}">
-                        <a14:hiddenLine xmlns="" xmlns:mo="http://schemas.microsoft.com/office/mac/office/2008/main" xmlns:mv="urn:schemas-microsoft-com:mac:vml" xmlns:o="urn:schemas-microsoft-com:office:office" xmlns:v="urn:schemas-microsoft-com:vml" xmlns:w10="urn:schemas-microsoft-com:office:word" xmlns:w="http://schemas.openxmlformats.org/wordprocessingml/2006/main" xmlns:a14="http://schemas.microsoft.com/office/drawing/2010/main" w="9525">
+                        <a14:hiddenLine xmlns:a14="http://schemas.microsoft.com/office/drawing/2010/main" xmlns:w="http://schemas.openxmlformats.org/wordprocessingml/2006/main" xmlns:w10="urn:schemas-microsoft-com:office:word" xmlns:v="urn:schemas-microsoft-com:vml" xmlns:o="urn:schemas-microsoft-com:office:office" xmlns:mv="urn:schemas-microsoft-com:mac:vml" xmlns:mo="http://schemas.microsoft.com/office/mac/office/2008/main" xmlns="" w="9525">
                           <a:solidFill>
                             <a:schemeClr val="tx1"/>
                           </a:solidFill>
@@ -1543,7 +1551,7 @@
                         </a14:hiddenLine>
                       </a:ext>
                       <a:ext uri="{AF507438-7753-43e0-B8FC-AC1667EBCBE1}">
-                        <a14:hiddenEffects xmlns="" xmlns:mo="http://schemas.microsoft.com/office/mac/office/2008/main" xmlns:mv="urn:schemas-microsoft-com:mac:vml" xmlns:o="urn:schemas-microsoft-com:office:office" xmlns:v="urn:schemas-microsoft-com:vml" xmlns:w10="urn:schemas-microsoft-com:office:word" xmlns:w="http://schemas.openxmlformats.org/wordprocessingml/2006/main" xmlns:a14="http://schemas.microsoft.com/office/drawing/2010/main">
+                        <a14:hiddenEffects xmlns:a14="http://schemas.microsoft.com/office/drawing/2010/main" xmlns:w="http://schemas.openxmlformats.org/wordprocessingml/2006/main" xmlns:w10="urn:schemas-microsoft-com:office:word" xmlns:v="urn:schemas-microsoft-com:vml" xmlns:o="urn:schemas-microsoft-com:office:office" xmlns:mv="urn:schemas-microsoft-com:mac:vml" xmlns:mo="http://schemas.microsoft.com/office/mac/office/2008/main" xmlns="">
                           <a:effectLst>
                             <a:outerShdw blurRad="63500" dist="38099" dir="2700000" algn="ctr" rotWithShape="0">
                               <a:schemeClr val="bg2">
@@ -1690,7 +1698,6 @@
       <w:r>
         <w:rPr>
           <w:noProof/>
-          <w:lang w:val="en-CA" w:eastAsia="en-CA"/>
         </w:rPr>
         <w:drawing>
           <wp:inline distT="0" distB="0" distL="0" distR="0" wp14:anchorId="5C8FF05A" wp14:editId="1904948C">
@@ -1738,7 +1745,7 @@
                     <a:effectLst/>
                     <a:extLst>
                       <a:ext uri="{909E8E84-426E-40dd-AFC4-6F175D3DCCD1}">
-                        <a14:hiddenFill xmlns="" xmlns:mo="http://schemas.microsoft.com/office/mac/office/2008/main" xmlns:mv="urn:schemas-microsoft-com:mac:vml" xmlns:o="urn:schemas-microsoft-com:office:office" xmlns:v="urn:schemas-microsoft-com:vml" xmlns:w10="urn:schemas-microsoft-com:office:word" xmlns:w="http://schemas.openxmlformats.org/wordprocessingml/2006/main" xmlns:a14="http://schemas.microsoft.com/office/drawing/2010/main">
+                        <a14:hiddenFill xmlns:a14="http://schemas.microsoft.com/office/drawing/2010/main" xmlns:w="http://schemas.openxmlformats.org/wordprocessingml/2006/main" xmlns:w10="urn:schemas-microsoft-com:office:word" xmlns:v="urn:schemas-microsoft-com:vml" xmlns:o="urn:schemas-microsoft-com:office:office" xmlns:mv="urn:schemas-microsoft-com:mac:vml" xmlns:mo="http://schemas.microsoft.com/office/mac/office/2008/main" xmlns="">
                           <a:solidFill>
                             <a:schemeClr val="bg2">
                               <a:alpha val="50000"/>
@@ -1747,7 +1754,7 @@
                         </a14:hiddenFill>
                       </a:ext>
                       <a:ext uri="{91240B29-F687-4f45-9708-019B960494DF}">
-                        <a14:hiddenLine xmlns="" xmlns:mo="http://schemas.microsoft.com/office/mac/office/2008/main" xmlns:mv="urn:schemas-microsoft-com:mac:vml" xmlns:o="urn:schemas-microsoft-com:office:office" xmlns:v="urn:schemas-microsoft-com:vml" xmlns:w10="urn:schemas-microsoft-com:office:word" xmlns:w="http://schemas.openxmlformats.org/wordprocessingml/2006/main" xmlns:a14="http://schemas.microsoft.com/office/drawing/2010/main" w="9525">
+                        <a14:hiddenLine xmlns:a14="http://schemas.microsoft.com/office/drawing/2010/main" xmlns:w="http://schemas.openxmlformats.org/wordprocessingml/2006/main" xmlns:w10="urn:schemas-microsoft-com:office:word" xmlns:v="urn:schemas-microsoft-com:vml" xmlns:o="urn:schemas-microsoft-com:office:office" xmlns:mv="urn:schemas-microsoft-com:mac:vml" xmlns:mo="http://schemas.microsoft.com/office/mac/office/2008/main" xmlns="" w="9525">
                           <a:solidFill>
                             <a:schemeClr val="tx1"/>
                           </a:solidFill>
@@ -1757,7 +1764,7 @@
                         </a14:hiddenLine>
                       </a:ext>
                       <a:ext uri="{AF507438-7753-43e0-B8FC-AC1667EBCBE1}">
-                        <a14:hiddenEffects xmlns="" xmlns:mo="http://schemas.microsoft.com/office/mac/office/2008/main" xmlns:mv="urn:schemas-microsoft-com:mac:vml" xmlns:o="urn:schemas-microsoft-com:office:office" xmlns:v="urn:schemas-microsoft-com:vml" xmlns:w10="urn:schemas-microsoft-com:office:word" xmlns:w="http://schemas.openxmlformats.org/wordprocessingml/2006/main" xmlns:a14="http://schemas.microsoft.com/office/drawing/2010/main">
+                        <a14:hiddenEffects xmlns:a14="http://schemas.microsoft.com/office/drawing/2010/main" xmlns:w="http://schemas.openxmlformats.org/wordprocessingml/2006/main" xmlns:w10="urn:schemas-microsoft-com:office:word" xmlns:v="urn:schemas-microsoft-com:vml" xmlns:o="urn:schemas-microsoft-com:office:office" xmlns:mv="urn:schemas-microsoft-com:mac:vml" xmlns:mo="http://schemas.microsoft.com/office/mac/office/2008/main" xmlns="">
                           <a:effectLst>
                             <a:outerShdw blurRad="63500" dist="38099" dir="2700000" algn="ctr" rotWithShape="0">
                               <a:schemeClr val="bg2">
@@ -1802,7 +1809,6 @@
       <w:r>
         <w:rPr>
           <w:noProof/>
-          <w:lang w:val="en-CA" w:eastAsia="en-CA"/>
         </w:rPr>
         <w:drawing>
           <wp:inline distT="0" distB="0" distL="0" distR="0" wp14:anchorId="2D136745" wp14:editId="5C6D9888">
@@ -1850,7 +1856,7 @@
                     <a:effectLst/>
                     <a:extLst>
                       <a:ext uri="{909E8E84-426E-40dd-AFC4-6F175D3DCCD1}">
-                        <a14:hiddenFill xmlns="" xmlns:mo="http://schemas.microsoft.com/office/mac/office/2008/main" xmlns:mv="urn:schemas-microsoft-com:mac:vml" xmlns:o="urn:schemas-microsoft-com:office:office" xmlns:v="urn:schemas-microsoft-com:vml" xmlns:w10="urn:schemas-microsoft-com:office:word" xmlns:w="http://schemas.openxmlformats.org/wordprocessingml/2006/main" xmlns:a14="http://schemas.microsoft.com/office/drawing/2010/main">
+                        <a14:hiddenFill xmlns:a14="http://schemas.microsoft.com/office/drawing/2010/main" xmlns:w="http://schemas.openxmlformats.org/wordprocessingml/2006/main" xmlns:w10="urn:schemas-microsoft-com:office:word" xmlns:v="urn:schemas-microsoft-com:vml" xmlns:o="urn:schemas-microsoft-com:office:office" xmlns:mv="urn:schemas-microsoft-com:mac:vml" xmlns:mo="http://schemas.microsoft.com/office/mac/office/2008/main" xmlns="">
                           <a:solidFill>
                             <a:schemeClr val="bg2">
                               <a:alpha val="50000"/>
@@ -1859,7 +1865,7 @@
                         </a14:hiddenFill>
                       </a:ext>
                       <a:ext uri="{91240B29-F687-4f45-9708-019B960494DF}">
-                        <a14:hiddenLine xmlns="" xmlns:mo="http://schemas.microsoft.com/office/mac/office/2008/main" xmlns:mv="urn:schemas-microsoft-com:mac:vml" xmlns:o="urn:schemas-microsoft-com:office:office" xmlns:v="urn:schemas-microsoft-com:vml" xmlns:w10="urn:schemas-microsoft-com:office:word" xmlns:w="http://schemas.openxmlformats.org/wordprocessingml/2006/main" xmlns:a14="http://schemas.microsoft.com/office/drawing/2010/main" w="9525">
+                        <a14:hiddenLine xmlns:a14="http://schemas.microsoft.com/office/drawing/2010/main" xmlns:w="http://schemas.openxmlformats.org/wordprocessingml/2006/main" xmlns:w10="urn:schemas-microsoft-com:office:word" xmlns:v="urn:schemas-microsoft-com:vml" xmlns:o="urn:schemas-microsoft-com:office:office" xmlns:mv="urn:schemas-microsoft-com:mac:vml" xmlns:mo="http://schemas.microsoft.com/office/mac/office/2008/main" xmlns="" w="9525">
                           <a:solidFill>
                             <a:schemeClr val="tx1"/>
                           </a:solidFill>
@@ -1869,7 +1875,7 @@
                         </a14:hiddenLine>
                       </a:ext>
                       <a:ext uri="{AF507438-7753-43e0-B8FC-AC1667EBCBE1}">
-                        <a14:hiddenEffects xmlns="" xmlns:mo="http://schemas.microsoft.com/office/mac/office/2008/main" xmlns:mv="urn:schemas-microsoft-com:mac:vml" xmlns:o="urn:schemas-microsoft-com:office:office" xmlns:v="urn:schemas-microsoft-com:vml" xmlns:w10="urn:schemas-microsoft-com:office:word" xmlns:w="http://schemas.openxmlformats.org/wordprocessingml/2006/main" xmlns:a14="http://schemas.microsoft.com/office/drawing/2010/main">
+                        <a14:hiddenEffects xmlns:a14="http://schemas.microsoft.com/office/drawing/2010/main" xmlns:w="http://schemas.openxmlformats.org/wordprocessingml/2006/main" xmlns:w10="urn:schemas-microsoft-com:office:word" xmlns:v="urn:schemas-microsoft-com:vml" xmlns:o="urn:schemas-microsoft-com:office:office" xmlns:mv="urn:schemas-microsoft-com:mac:vml" xmlns:mo="http://schemas.microsoft.com/office/mac/office/2008/main" xmlns="">
                           <a:effectLst>
                             <a:outerShdw blurRad="63500" dist="38099" dir="2700000" algn="ctr" rotWithShape="0">
                               <a:schemeClr val="bg2">
@@ -2922,7 +2928,6 @@
           <w:sz w:val="24"/>
           <w:szCs w:val="24"/>
         </w:rPr>
-        <w:lastRenderedPageBreak/>
         <w:tab/>
         <w:t>public:</w:t>
       </w:r>
@@ -4488,7 +4493,6 @@
           <w:sz w:val="24"/>
           <w:szCs w:val="24"/>
         </w:rPr>
-        <w:lastRenderedPageBreak/>
         <w:t>Define the operator function</w:t>
       </w:r>
       <w:r>
@@ -5991,7 +5995,6 @@
           <w:color w:val="0000FF"/>
           <w:lang w:val="en-CA"/>
         </w:rPr>
-        <w:lastRenderedPageBreak/>
         <w:t>using</w:t>
       </w:r>
       <w:r>
@@ -7329,7 +7332,15 @@
           <w:color w:val="A31515"/>
           <w:lang w:val="en-CA"/>
         </w:rPr>
-        <w:t>"Fraction E(8, 2); //"</w:t>
+        <w:t>"Fraction E(8, 4</w:t>
+      </w:r>
+      <w:r>
+        <w:rPr>
+          <w:rFonts w:ascii="Consolas" w:hAnsi="Consolas" w:cs="Consolas"/>
+          <w:color w:val="A31515"/>
+          <w:lang w:val="en-CA"/>
+        </w:rPr>
+        <w:t>); //"</w:t>
       </w:r>
       <w:r>
         <w:rPr>
@@ -7762,7 +7773,6 @@
           <w:color w:val="000000"/>
           <w:lang w:val="en-CA"/>
         </w:rPr>
-        <w:lastRenderedPageBreak/>
         <w:t xml:space="preserve">    cout </w:t>
       </w:r>
       <w:r>
@@ -8810,7 +8820,17 @@
           <w:szCs w:val="28"/>
           <w:lang w:val="en-CA"/>
         </w:rPr>
-        <w:t>Fraction E(8, 2); // E = 2</w:t>
+        <w:t>Fraction E(8, 4</w:t>
+      </w:r>
+      <w:r>
+        <w:rPr>
+          <w:rFonts w:ascii="Consolas" w:hAnsi="Consolas" w:cs="Consolas"/>
+          <w:color w:val="008000"/>
+          <w:sz w:val="28"/>
+          <w:szCs w:val="28"/>
+          <w:lang w:val="en-CA"/>
+        </w:rPr>
+        <w:t>); // E = 2</w:t>
       </w:r>
     </w:p>
     <w:p>
@@ -8973,7 +8993,6 @@
           <w:sz w:val="27"/>
           <w:szCs w:val="27"/>
         </w:rPr>
-        <w:lastRenderedPageBreak/>
         <w:t xml:space="preserve">in-lab SUBMISSION </w:t>
       </w:r>
     </w:p>
@@ -10222,7 +10241,6 @@
           <w:sz w:val="24"/>
           <w:szCs w:val="24"/>
         </w:rPr>
-        <w:lastRenderedPageBreak/>
         <w:tab/>
         <w:t>(double) A</w:t>
       </w:r>
@@ -11905,7 +11923,6 @@
           <w:szCs w:val="24"/>
           <w:lang w:val="en-CA"/>
         </w:rPr>
-        <w:lastRenderedPageBreak/>
         <w:t xml:space="preserve">    </w:t>
       </w:r>
     </w:p>
@@ -12526,7 +12543,17 @@
           <w:szCs w:val="24"/>
           <w:lang w:val="en-CA"/>
         </w:rPr>
-        <w:t>"Fraction E(8, 2); //"</w:t>
+        <w:t>"Fraction E(8, 4</w:t>
+      </w:r>
+      <w:r>
+        <w:rPr>
+          <w:rFonts w:ascii="Consolas" w:hAnsi="Consolas" w:cs="Consolas"/>
+          <w:color w:val="A31515"/>
+          <w:sz w:val="24"/>
+          <w:szCs w:val="24"/>
+          <w:lang w:val="en-CA"/>
+        </w:rPr>
+        <w:t>); //"</w:t>
       </w:r>
       <w:r>
         <w:rPr>
@@ -12801,7 +12828,37 @@
           <w:szCs w:val="24"/>
           <w:lang w:val="en-CA"/>
         </w:rPr>
-        <w:t>"(B*Rational(6) == E) equals "</w:t>
+        <w:t>"(B*</w:t>
+      </w:r>
+      <w:r>
+        <w:rPr>
+          <w:rFonts w:ascii="Consolas" w:hAnsi="Consolas" w:cs="Consolas"/>
+          <w:color w:val="A31515"/>
+          <w:sz w:val="24"/>
+          <w:szCs w:val="24"/>
+          <w:lang w:val="en-CA"/>
+        </w:rPr>
+        <w:t xml:space="preserve"> </w:t>
+      </w:r>
+      <w:r>
+        <w:rPr>
+          <w:rFonts w:ascii="Consolas" w:hAnsi="Consolas" w:cs="Consolas"/>
+          <w:color w:val="A31515"/>
+          <w:sz w:val="24"/>
+          <w:szCs w:val="24"/>
+          <w:lang w:val="en-CA"/>
+        </w:rPr>
+        <w:t>Fraction</w:t>
+      </w:r>
+      <w:r>
+        <w:rPr>
+          <w:rFonts w:ascii="Consolas" w:hAnsi="Consolas" w:cs="Consolas"/>
+          <w:color w:val="A31515"/>
+          <w:sz w:val="24"/>
+          <w:szCs w:val="24"/>
+          <w:lang w:val="en-CA"/>
+        </w:rPr>
+        <w:t>(6) == E) equals "</w:t>
       </w:r>
       <w:r>
         <w:rPr>
@@ -14016,7 +14073,6 @@
           <w:szCs w:val="24"/>
           <w:lang w:val="en-CA"/>
         </w:rPr>
-        <w:lastRenderedPageBreak/>
         <w:t xml:space="preserve">    }</w:t>
       </w:r>
     </w:p>
@@ -14554,38 +14610,8 @@
           <w:szCs w:val="28"/>
           <w:lang w:val="en-CA"/>
         </w:rPr>
-        <w:t>Fraction E(8, 2); // E = 2</w:t>
-      </w:r>
-    </w:p>
-    <w:p>
-      <w:pPr>
-        <w:autoSpaceDE w:val="0"/>
-        <w:autoSpaceDN w:val="0"/>
-        <w:adjustRightInd w:val="0"/>
-        <w:spacing w:after="0" w:line="240" w:lineRule="auto"/>
-        <w:rPr>
-          <w:rFonts w:ascii="Consolas" w:hAnsi="Consolas" w:cs="Consolas"/>
-          <w:color w:val="000000"/>
-          <w:sz w:val="28"/>
-          <w:szCs w:val="28"/>
-          <w:lang w:val="en-CA"/>
-        </w:rPr>
-      </w:pPr>
-    </w:p>
-    <w:p>
-      <w:pPr>
-        <w:autoSpaceDE w:val="0"/>
-        <w:autoSpaceDN w:val="0"/>
-        <w:adjustRightInd w:val="0"/>
-        <w:spacing w:after="0" w:line="240" w:lineRule="auto"/>
-        <w:rPr>
-          <w:rFonts w:ascii="Consolas" w:hAnsi="Consolas" w:cs="Consolas"/>
-          <w:color w:val="000000"/>
-          <w:sz w:val="28"/>
-          <w:szCs w:val="28"/>
-          <w:lang w:val="en-CA"/>
-        </w:rPr>
-      </w:pPr>
+        <w:t>Fraction E(8, 4</w:t>
+      </w:r>
       <w:r>
         <w:rPr>
           <w:rFonts w:ascii="Consolas" w:hAnsi="Consolas" w:cs="Consolas"/>
@@ -14594,7 +14620,77 @@
           <w:szCs w:val="28"/>
           <w:lang w:val="en-CA"/>
         </w:rPr>
-        <w:t>(B*Rational(6) == E) equals 1</w:t>
+        <w:t>); // E = 2</w:t>
+      </w:r>
+    </w:p>
+    <w:p>
+      <w:pPr>
+        <w:autoSpaceDE w:val="0"/>
+        <w:autoSpaceDN w:val="0"/>
+        <w:adjustRightInd w:val="0"/>
+        <w:spacing w:after="0" w:line="240" w:lineRule="auto"/>
+        <w:rPr>
+          <w:rFonts w:ascii="Consolas" w:hAnsi="Consolas" w:cs="Consolas"/>
+          <w:color w:val="000000"/>
+          <w:sz w:val="28"/>
+          <w:szCs w:val="28"/>
+          <w:lang w:val="en-CA"/>
+        </w:rPr>
+      </w:pPr>
+    </w:p>
+    <w:p>
+      <w:pPr>
+        <w:autoSpaceDE w:val="0"/>
+        <w:autoSpaceDN w:val="0"/>
+        <w:adjustRightInd w:val="0"/>
+        <w:spacing w:after="0" w:line="240" w:lineRule="auto"/>
+        <w:rPr>
+          <w:rFonts w:ascii="Consolas" w:hAnsi="Consolas" w:cs="Consolas"/>
+          <w:color w:val="000000"/>
+          <w:sz w:val="28"/>
+          <w:szCs w:val="28"/>
+          <w:lang w:val="en-CA"/>
+        </w:rPr>
+      </w:pPr>
+      <w:r>
+        <w:rPr>
+          <w:rFonts w:ascii="Consolas" w:hAnsi="Consolas" w:cs="Consolas"/>
+          <w:color w:val="008000"/>
+          <w:sz w:val="28"/>
+          <w:szCs w:val="28"/>
+          <w:lang w:val="en-CA"/>
+        </w:rPr>
+        <w:t>(B*</w:t>
+      </w:r>
+      <w:r>
+        <w:rPr>
+          <w:rFonts w:ascii="Consolas" w:hAnsi="Consolas" w:cs="Consolas"/>
+          <w:color w:val="008000"/>
+          <w:sz w:val="28"/>
+          <w:szCs w:val="28"/>
+          <w:lang w:val="en-CA"/>
+        </w:rPr>
+        <w:t xml:space="preserve"> </w:t>
+      </w:r>
+      <w:r>
+        <w:rPr>
+          <w:rFonts w:ascii="Consolas" w:hAnsi="Consolas" w:cs="Consolas"/>
+          <w:color w:val="008000"/>
+          <w:sz w:val="28"/>
+          <w:szCs w:val="28"/>
+          <w:lang w:val="en-CA"/>
+        </w:rPr>
+        <w:t>Fraction</w:t>
+      </w:r>
+      <w:r>
+        <w:rPr>
+          <w:rFonts w:ascii="Consolas" w:hAnsi="Consolas" w:cs="Consolas"/>
+          <w:color w:val="008000"/>
+          <w:sz w:val="28"/>
+          <w:szCs w:val="28"/>
+          <w:lang w:val="en-CA"/>
+        </w:rPr>
+        <w:t>(6) == E) equals 1</w:t>
       </w:r>
     </w:p>
     <w:p>
@@ -15148,7 +15244,6 @@
           <w:sz w:val="24"/>
           <w:szCs w:val="24"/>
         </w:rPr>
-        <w:lastRenderedPageBreak/>
         <w:t>Then run the following script from your account: (replace profname.proflastname with your professors Seneca userid)</w:t>
       </w:r>
     </w:p>
@@ -15313,7 +15408,7 @@
 </file>
 
 <file path=word/endnotes.xml><?xml version="1.0" encoding="utf-8"?>
-<w:endnotes xmlns:wpc="http://schemas.microsoft.com/office/word/2010/wordprocessingCanvas" xmlns:mc="http://schemas.openxmlformats.org/markup-compatibility/2006" xmlns:o="urn:schemas-microsoft-com:office:office" xmlns:r="http://schemas.openxmlformats.org/officeDocument/2006/relationships" xmlns:m="http://schemas.openxmlformats.org/officeDocument/2006/math" xmlns:v="urn:schemas-microsoft-com:vml" xmlns:wp14="http://schemas.microsoft.com/office/word/2010/wordprocessingDrawing" xmlns:wp="http://schemas.openxmlformats.org/drawingml/2006/wordprocessingDrawing" xmlns:w10="urn:schemas-microsoft-com:office:word" xmlns:w="http://schemas.openxmlformats.org/wordprocessingml/2006/main" xmlns:w14="http://schemas.microsoft.com/office/word/2010/wordml" xmlns:w15="http://schemas.microsoft.com/office/word/2012/wordml" xmlns:wpg="http://schemas.microsoft.com/office/word/2010/wordprocessingGroup" xmlns:wpi="http://schemas.microsoft.com/office/word/2010/wordprocessingInk" xmlns:wne="http://schemas.microsoft.com/office/word/2006/wordml" xmlns:wps="http://schemas.microsoft.com/office/word/2010/wordprocessingShape" mc:Ignorable="w14 w15 wp14">
+<w:endnotes xmlns:wpc="http://schemas.microsoft.com/office/word/2010/wordprocessingCanvas" xmlns:cx="http://schemas.microsoft.com/office/drawing/2014/chartex" xmlns:cx1="http://schemas.microsoft.com/office/drawing/2015/9/8/chartex" xmlns:mc="http://schemas.openxmlformats.org/markup-compatibility/2006" xmlns:o="urn:schemas-microsoft-com:office:office" xmlns:r="http://schemas.openxmlformats.org/officeDocument/2006/relationships" xmlns:m="http://schemas.openxmlformats.org/officeDocument/2006/math" xmlns:v="urn:schemas-microsoft-com:vml" xmlns:wp14="http://schemas.microsoft.com/office/word/2010/wordprocessingDrawing" xmlns:wp="http://schemas.openxmlformats.org/drawingml/2006/wordprocessingDrawing" xmlns:w10="urn:schemas-microsoft-com:office:word" xmlns:w="http://schemas.openxmlformats.org/wordprocessingml/2006/main" xmlns:w14="http://schemas.microsoft.com/office/word/2010/wordml" xmlns:w15="http://schemas.microsoft.com/office/word/2012/wordml" xmlns:w16se="http://schemas.microsoft.com/office/word/2015/wordml/symex" xmlns:wpg="http://schemas.microsoft.com/office/word/2010/wordprocessingGroup" xmlns:wpi="http://schemas.microsoft.com/office/word/2010/wordprocessingInk" xmlns:wne="http://schemas.microsoft.com/office/word/2006/wordml" xmlns:wps="http://schemas.microsoft.com/office/word/2010/wordprocessingShape" mc:Ignorable="w14 w15 w16se wp14">
   <w:endnote w:type="separator" w:id="-1">
     <w:p>
       <w:pPr>
@@ -15338,7 +15433,7 @@
 </file>
 
 <file path=word/footnotes.xml><?xml version="1.0" encoding="utf-8"?>
-<w:footnotes xmlns:wpc="http://schemas.microsoft.com/office/word/2010/wordprocessingCanvas" xmlns:mc="http://schemas.openxmlformats.org/markup-compatibility/2006" xmlns:o="urn:schemas-microsoft-com:office:office" xmlns:r="http://schemas.openxmlformats.org/officeDocument/2006/relationships" xmlns:m="http://schemas.openxmlformats.org/officeDocument/2006/math" xmlns:v="urn:schemas-microsoft-com:vml" xmlns:wp14="http://schemas.microsoft.com/office/word/2010/wordprocessingDrawing" xmlns:wp="http://schemas.openxmlformats.org/drawingml/2006/wordprocessingDrawing" xmlns:w10="urn:schemas-microsoft-com:office:word" xmlns:w="http://schemas.openxmlformats.org/wordprocessingml/2006/main" xmlns:w14="http://schemas.microsoft.com/office/word/2010/wordml" xmlns:w15="http://schemas.microsoft.com/office/word/2012/wordml" xmlns:wpg="http://schemas.microsoft.com/office/word/2010/wordprocessingGroup" xmlns:wpi="http://schemas.microsoft.com/office/word/2010/wordprocessingInk" xmlns:wne="http://schemas.microsoft.com/office/word/2006/wordml" xmlns:wps="http://schemas.microsoft.com/office/word/2010/wordprocessingShape" mc:Ignorable="w14 w15 wp14">
+<w:footnotes xmlns:wpc="http://schemas.microsoft.com/office/word/2010/wordprocessingCanvas" xmlns:cx="http://schemas.microsoft.com/office/drawing/2014/chartex" xmlns:cx1="http://schemas.microsoft.com/office/drawing/2015/9/8/chartex" xmlns:mc="http://schemas.openxmlformats.org/markup-compatibility/2006" xmlns:o="urn:schemas-microsoft-com:office:office" xmlns:r="http://schemas.openxmlformats.org/officeDocument/2006/relationships" xmlns:m="http://schemas.openxmlformats.org/officeDocument/2006/math" xmlns:v="urn:schemas-microsoft-com:vml" xmlns:wp14="http://schemas.microsoft.com/office/word/2010/wordprocessingDrawing" xmlns:wp="http://schemas.openxmlformats.org/drawingml/2006/wordprocessingDrawing" xmlns:w10="urn:schemas-microsoft-com:office:word" xmlns:w="http://schemas.openxmlformats.org/wordprocessingml/2006/main" xmlns:w14="http://schemas.microsoft.com/office/word/2010/wordml" xmlns:w15="http://schemas.microsoft.com/office/word/2012/wordml" xmlns:w16se="http://schemas.microsoft.com/office/word/2015/wordml/symex" xmlns:wpg="http://schemas.microsoft.com/office/word/2010/wordprocessingGroup" xmlns:wpi="http://schemas.microsoft.com/office/word/2010/wordprocessingInk" xmlns:wne="http://schemas.microsoft.com/office/word/2006/wordml" xmlns:wps="http://schemas.microsoft.com/office/word/2010/wordprocessingShape" mc:Ignorable="w14 w15 w16se wp14">
   <w:footnote w:type="separator" w:id="-1">
     <w:p>
       <w:pPr>
@@ -15363,7 +15458,7 @@
 </file>
 
 <file path=word/numbering.xml><?xml version="1.0" encoding="utf-8"?>
-<w:numbering xmlns:wpc="http://schemas.microsoft.com/office/word/2010/wordprocessingCanvas" xmlns:mc="http://schemas.openxmlformats.org/markup-compatibility/2006" xmlns:o="urn:schemas-microsoft-com:office:office" xmlns:r="http://schemas.openxmlformats.org/officeDocument/2006/relationships" xmlns:m="http://schemas.openxmlformats.org/officeDocument/2006/math" xmlns:v="urn:schemas-microsoft-com:vml" xmlns:wp14="http://schemas.microsoft.com/office/word/2010/wordprocessingDrawing" xmlns:wp="http://schemas.openxmlformats.org/drawingml/2006/wordprocessingDrawing" xmlns:w10="urn:schemas-microsoft-com:office:word" xmlns:w="http://schemas.openxmlformats.org/wordprocessingml/2006/main" xmlns:w14="http://schemas.microsoft.com/office/word/2010/wordml" xmlns:w15="http://schemas.microsoft.com/office/word/2012/wordml" xmlns:wpg="http://schemas.microsoft.com/office/word/2010/wordprocessingGroup" xmlns:wpi="http://schemas.microsoft.com/office/word/2010/wordprocessingInk" xmlns:wne="http://schemas.microsoft.com/office/word/2006/wordml" xmlns:wps="http://schemas.microsoft.com/office/word/2010/wordprocessingShape" mc:Ignorable="w14 w15 wp14">
+<w:numbering xmlns:wpc="http://schemas.microsoft.com/office/word/2010/wordprocessingCanvas" xmlns:cx="http://schemas.microsoft.com/office/drawing/2014/chartex" xmlns:cx1="http://schemas.microsoft.com/office/drawing/2015/9/8/chartex" xmlns:mc="http://schemas.openxmlformats.org/markup-compatibility/2006" xmlns:o="urn:schemas-microsoft-com:office:office" xmlns:r="http://schemas.openxmlformats.org/officeDocument/2006/relationships" xmlns:m="http://schemas.openxmlformats.org/officeDocument/2006/math" xmlns:v="urn:schemas-microsoft-com:vml" xmlns:wp14="http://schemas.microsoft.com/office/word/2010/wordprocessingDrawing" xmlns:wp="http://schemas.openxmlformats.org/drawingml/2006/wordprocessingDrawing" xmlns:w10="urn:schemas-microsoft-com:office:word" xmlns:w="http://schemas.openxmlformats.org/wordprocessingml/2006/main" xmlns:w14="http://schemas.microsoft.com/office/word/2010/wordml" xmlns:w15="http://schemas.microsoft.com/office/word/2012/wordml" xmlns:w16se="http://schemas.microsoft.com/office/word/2015/wordml/symex" xmlns:wpg="http://schemas.microsoft.com/office/word/2010/wordprocessingGroup" xmlns:wpi="http://schemas.microsoft.com/office/word/2010/wordprocessingInk" xmlns:wne="http://schemas.microsoft.com/office/word/2006/wordml" xmlns:wps="http://schemas.microsoft.com/office/word/2010/wordprocessingShape" mc:Ignorable="w14 w15 w16se wp14">
   <w:abstractNum w:abstractNumId="0" w15:restartNumberingAfterBreak="0">
     <w:nsid w:val="FFFFFF1D"/>
     <w:multiLevelType w:val="multilevel"/>
@@ -18513,7 +18608,7 @@
 </file>
 
 <file path=word/styles.xml><?xml version="1.0" encoding="utf-8"?>
-<w:styles xmlns:mc="http://schemas.openxmlformats.org/markup-compatibility/2006" xmlns:r="http://schemas.openxmlformats.org/officeDocument/2006/relationships" xmlns:w="http://schemas.openxmlformats.org/wordprocessingml/2006/main" xmlns:w14="http://schemas.microsoft.com/office/word/2010/wordml" xmlns:w15="http://schemas.microsoft.com/office/word/2012/wordml" mc:Ignorable="w14 w15">
+<w:styles xmlns:mc="http://schemas.openxmlformats.org/markup-compatibility/2006" xmlns:r="http://schemas.openxmlformats.org/officeDocument/2006/relationships" xmlns:w="http://schemas.openxmlformats.org/wordprocessingml/2006/main" xmlns:w14="http://schemas.microsoft.com/office/word/2010/wordml" xmlns:w15="http://schemas.microsoft.com/office/word/2012/wordml" xmlns:w16se="http://schemas.microsoft.com/office/word/2015/wordml/symex" mc:Ignorable="w14 w15 w16se">
   <w:docDefaults>
     <w:rPrDefault>
       <w:rPr>

</xml_diff>